<commit_message>
Ejercicio 3 tp 3
</commit_message>
<xml_diff>
--- a/Plantillas/Plantilla CU.docx
+++ b/Plantillas/Plantilla CU.docx
@@ -5,18 +5,19 @@
     <w:tbl>
       <w:tblPr>
         <w:tblStyle w:val="Tablaconcuadrcula"/>
-        <w:tblW w:w="0" w:type="auto"/>
+        <w:tblW w:w="11199" w:type="dxa"/>
+        <w:tblInd w:w="-1139" w:type="dxa"/>
         <w:tblLook w:val="04A0" w:firstRow="1" w:lastRow="0" w:firstColumn="1" w:lastColumn="0" w:noHBand="0" w:noVBand="1"/>
       </w:tblPr>
       <w:tblGrid>
-        <w:gridCol w:w="1980"/>
+        <w:gridCol w:w="3119"/>
         <w:gridCol w:w="3260"/>
-        <w:gridCol w:w="3776"/>
+        <w:gridCol w:w="4820"/>
       </w:tblGrid>
       <w:tr>
         <w:tc>
           <w:tcPr>
-            <w:tcW w:w="1980" w:type="dxa"/>
+            <w:tcW w:w="3119" w:type="dxa"/>
           </w:tcPr>
           <w:p>
             <w:r>
@@ -26,7 +27,7 @@
         </w:tc>
         <w:tc>
           <w:tcPr>
-            <w:tcW w:w="7036" w:type="dxa"/>
+            <w:tcW w:w="8080" w:type="dxa"/>
             <w:gridSpan w:val="2"/>
           </w:tcPr>
           <w:p/>
@@ -35,7 +36,7 @@
       <w:tr>
         <w:tc>
           <w:tcPr>
-            <w:tcW w:w="1980" w:type="dxa"/>
+            <w:tcW w:w="3119" w:type="dxa"/>
           </w:tcPr>
           <w:p>
             <w:r>
@@ -45,7 +46,7 @@
         </w:tc>
         <w:tc>
           <w:tcPr>
-            <w:tcW w:w="7036" w:type="dxa"/>
+            <w:tcW w:w="8080" w:type="dxa"/>
             <w:gridSpan w:val="2"/>
           </w:tcPr>
           <w:p/>
@@ -54,7 +55,7 @@
       <w:tr>
         <w:tc>
           <w:tcPr>
-            <w:tcW w:w="1980" w:type="dxa"/>
+            <w:tcW w:w="3119" w:type="dxa"/>
           </w:tcPr>
           <w:p>
             <w:r>
@@ -64,7 +65,7 @@
         </w:tc>
         <w:tc>
           <w:tcPr>
-            <w:tcW w:w="7036" w:type="dxa"/>
+            <w:tcW w:w="8080" w:type="dxa"/>
             <w:gridSpan w:val="2"/>
           </w:tcPr>
           <w:p/>
@@ -73,7 +74,7 @@
       <w:tr>
         <w:tc>
           <w:tcPr>
-            <w:tcW w:w="1980" w:type="dxa"/>
+            <w:tcW w:w="3119" w:type="dxa"/>
           </w:tcPr>
           <w:p>
             <w:r>
@@ -83,7 +84,7 @@
         </w:tc>
         <w:tc>
           <w:tcPr>
-            <w:tcW w:w="7036" w:type="dxa"/>
+            <w:tcW w:w="8080" w:type="dxa"/>
             <w:gridSpan w:val="2"/>
           </w:tcPr>
           <w:p/>
@@ -92,7 +93,7 @@
       <w:tr>
         <w:tc>
           <w:tcPr>
-            <w:tcW w:w="1980" w:type="dxa"/>
+            <w:tcW w:w="3119" w:type="dxa"/>
             <w:vMerge w:val="restart"/>
           </w:tcPr>
           <w:p>
@@ -113,7 +114,7 @@
         </w:tc>
         <w:tc>
           <w:tcPr>
-            <w:tcW w:w="3776" w:type="dxa"/>
+            <w:tcW w:w="4820" w:type="dxa"/>
           </w:tcPr>
           <w:p>
             <w:r>
@@ -125,7 +126,7 @@
       <w:tr>
         <w:tc>
           <w:tcPr>
-            <w:tcW w:w="1980" w:type="dxa"/>
+            <w:tcW w:w="3119" w:type="dxa"/>
             <w:vMerge/>
           </w:tcPr>
           <w:p/>
@@ -150,7 +151,7 @@
         </w:tc>
         <w:tc>
           <w:tcPr>
-            <w:tcW w:w="3776" w:type="dxa"/>
+            <w:tcW w:w="4820" w:type="dxa"/>
           </w:tcPr>
           <w:p/>
         </w:tc>
@@ -158,7 +159,7 @@
       <w:tr>
         <w:tc>
           <w:tcPr>
-            <w:tcW w:w="1980" w:type="dxa"/>
+            <w:tcW w:w="3119" w:type="dxa"/>
           </w:tcPr>
           <w:p>
             <w:r>
@@ -168,7 +169,7 @@
         </w:tc>
         <w:tc>
           <w:tcPr>
-            <w:tcW w:w="7036" w:type="dxa"/>
+            <w:tcW w:w="8080" w:type="dxa"/>
             <w:gridSpan w:val="2"/>
           </w:tcPr>
           <w:p/>
@@ -177,7 +178,7 @@
       <w:tr>
         <w:tc>
           <w:tcPr>
-            <w:tcW w:w="1980" w:type="dxa"/>
+            <w:tcW w:w="3119" w:type="dxa"/>
           </w:tcPr>
           <w:p>
             <w:pPr>
@@ -192,7 +193,7 @@
         </w:tc>
         <w:tc>
           <w:tcPr>
-            <w:tcW w:w="7036" w:type="dxa"/>
+            <w:tcW w:w="8080" w:type="dxa"/>
             <w:gridSpan w:val="2"/>
           </w:tcPr>
           <w:p/>

</xml_diff>

<commit_message>
Ejercicio 5 tp 3
</commit_message>
<xml_diff>
--- a/Plantillas/Plantilla CU.docx
+++ b/Plantillas/Plantilla CU.docx
@@ -187,7 +187,13 @@
               </w:rPr>
             </w:pPr>
             <w:r>
-              <w:t>Precondición:</w:t>
+              <w:t>P</w:t>
+            </w:r>
+            <w:r>
+              <w:t>ost</w:t>
+            </w:r>
+            <w:r>
+              <w:t>condición:</w:t>
             </w:r>
           </w:p>
         </w:tc>

</xml_diff>